<commit_message>
Uploaded mockup and relation
</commit_message>
<xml_diff>
--- a/Progetto/progetto.docx
+++ b/Progetto/progetto.docx
@@ -420,14 +420,35 @@
           <w:sz w:val="24"/>
           <w:szCs w:val="24"/>
         </w:rPr>
-        <w:t>ohn è un ragazzo di 23 anni</w:t>
-      </w:r>
-      <w:r>
-        <w:rPr>
-          <w:sz w:val="24"/>
-          <w:szCs w:val="24"/>
-        </w:rPr>
-        <w:t>, è uno studente universitario.</w:t>
+        <w:t>ohn è un ragazzo di 2</w:t>
+      </w:r>
+      <w:r>
+        <w:rPr>
+          <w:sz w:val="24"/>
+          <w:szCs w:val="24"/>
+        </w:rPr>
+        <w:t>0 - 26</w:t>
+      </w:r>
+      <w:r>
+        <w:rPr>
+          <w:sz w:val="24"/>
+          <w:szCs w:val="24"/>
+        </w:rPr>
+        <w:t xml:space="preserve"> anni</w:t>
+      </w:r>
+      <w:r>
+        <w:rPr>
+          <w:sz w:val="24"/>
+          <w:szCs w:val="24"/>
+        </w:rPr>
+        <w:t>.</w:t>
+      </w:r>
+      <w:r>
+        <w:rPr>
+          <w:sz w:val="24"/>
+          <w:szCs w:val="24"/>
+        </w:rPr>
+        <w:t xml:space="preserve"> Utilizza molto lo smartphone, ma anche il pc. Ha una buona conoscenza dell’informatica. È uno studente universitario a tempo pieno, quindi non lavorando, nel fare acquisti cerca sempre di risparmiare. Fa spesso acquisti online.</w:t>
       </w:r>
     </w:p>
     <w:p>
@@ -513,7 +534,28 @@
           <w:sz w:val="24"/>
           <w:szCs w:val="24"/>
         </w:rPr>
-        <w:t>: Beth è una donna di 47 anni, casalinga</w:t>
+        <w:t xml:space="preserve">: Beth è una donna di </w:t>
+      </w:r>
+      <w:r>
+        <w:rPr>
+          <w:sz w:val="24"/>
+          <w:szCs w:val="24"/>
+        </w:rPr>
+        <w:t>40 - 50</w:t>
+      </w:r>
+      <w:r>
+        <w:rPr>
+          <w:sz w:val="24"/>
+          <w:szCs w:val="24"/>
+        </w:rPr>
+        <w:t xml:space="preserve"> anni</w:t>
+      </w:r>
+      <w:r>
+        <w:rPr>
+          <w:sz w:val="24"/>
+          <w:szCs w:val="24"/>
+        </w:rPr>
+        <w:t>. Lavora presso una ditta di pulizie, ha due figli che vivono lontano. Ha uno smartphone ma non ha una buona conoscenza dell’informatica. Quando va a fare la spesa, spesso le capita di non trovare quello che stava cercando così chiede ad uno dei sui figli di comprarglielo online.</w:t>
       </w:r>
     </w:p>
     <w:p>
@@ -543,16 +585,194 @@
           <w:szCs w:val="28"/>
         </w:rPr>
       </w:pPr>
-    </w:p>
-    <w:p>
-      <w:pPr>
+      <w:r>
         <w:rPr>
           <w:b/>
           <w:bCs/>
           <w:sz w:val="28"/>
           <w:szCs w:val="28"/>
         </w:rPr>
-      </w:pPr>
+        <w:lastRenderedPageBreak/>
+        <w:t>Scenario:</w:t>
+      </w:r>
+    </w:p>
+    <w:p>
+      <w:pPr>
+        <w:rPr>
+          <w:sz w:val="24"/>
+          <w:szCs w:val="24"/>
+        </w:rPr>
+      </w:pPr>
+      <w:r>
+        <w:rPr>
+          <w:sz w:val="24"/>
+          <w:szCs w:val="24"/>
+        </w:rPr>
+        <w:t xml:space="preserve">Un giorno in università John sente parlare di </w:t>
+      </w:r>
+      <w:proofErr w:type="spellStart"/>
+      <w:r>
+        <w:rPr>
+          <w:sz w:val="24"/>
+          <w:szCs w:val="24"/>
+        </w:rPr>
+        <w:t>un</w:t>
+      </w:r>
+      <w:r>
+        <w:rPr>
+          <w:sz w:val="24"/>
+          <w:szCs w:val="24"/>
+        </w:rPr>
+        <w:t>’</w:t>
+      </w:r>
+      <w:r>
+        <w:rPr>
+          <w:sz w:val="24"/>
+          <w:szCs w:val="24"/>
+        </w:rPr>
+        <w:t>app</w:t>
+      </w:r>
+      <w:proofErr w:type="spellEnd"/>
+      <w:r>
+        <w:rPr>
+          <w:sz w:val="24"/>
+          <w:szCs w:val="24"/>
+        </w:rPr>
+        <w:t xml:space="preserve"> per il tracciamento delle spedizioni, per cui dato che lui acquista molto spesso online decide di scaricarla e registrarsi.</w:t>
+      </w:r>
+    </w:p>
+    <w:p>
+      <w:pPr>
+        <w:rPr>
+          <w:sz w:val="24"/>
+          <w:szCs w:val="24"/>
+        </w:rPr>
+      </w:pPr>
+      <w:r>
+        <w:rPr>
+          <w:sz w:val="24"/>
+          <w:szCs w:val="24"/>
+        </w:rPr>
+        <w:t xml:space="preserve">Arriva il giorno del Black </w:t>
+      </w:r>
+      <w:proofErr w:type="spellStart"/>
+      <w:r>
+        <w:rPr>
+          <w:sz w:val="24"/>
+          <w:szCs w:val="24"/>
+        </w:rPr>
+        <w:t>Friday</w:t>
+      </w:r>
+      <w:proofErr w:type="spellEnd"/>
+      <w:r>
+        <w:rPr>
+          <w:sz w:val="24"/>
+          <w:szCs w:val="24"/>
+        </w:rPr>
+        <w:t xml:space="preserve"> e vengono trova molte offerte su prodotti a cui John è interessato. Queste offerte provengono da diversi siti di e-commerce, John decide di acquistare i prodotti.</w:t>
+      </w:r>
+    </w:p>
+    <w:p>
+      <w:pPr>
+        <w:rPr>
+          <w:sz w:val="24"/>
+          <w:szCs w:val="24"/>
+        </w:rPr>
+      </w:pPr>
+      <w:r>
+        <w:rPr>
+          <w:sz w:val="24"/>
+          <w:szCs w:val="24"/>
+        </w:rPr>
+        <w:t>Dopo qualche giorno,</w:t>
+      </w:r>
+      <w:r>
+        <w:rPr>
+          <w:sz w:val="24"/>
+          <w:szCs w:val="24"/>
+        </w:rPr>
+        <w:t xml:space="preserve"> riceve le e-mail con il codice di tracciamento di ogni prodotto ma non vuole andare a controllare ogni singolo sito per vedere lo stato della spedizione, così si ricorda di aver scaricato quell’app per il tracciamento delle spedizioni.</w:t>
+      </w:r>
+    </w:p>
+    <w:p>
+      <w:pPr>
+        <w:rPr>
+          <w:sz w:val="24"/>
+          <w:szCs w:val="24"/>
+        </w:rPr>
+      </w:pPr>
+      <w:r>
+        <w:rPr>
+          <w:sz w:val="24"/>
+          <w:szCs w:val="24"/>
+        </w:rPr>
+        <w:t>Decide di fare il login nell’applicazione dalla pagina principale e di aggiungere i codici di tracking di tutti gli ordini che ha effettuato.</w:t>
+      </w:r>
+    </w:p>
+    <w:p>
+      <w:pPr>
+        <w:rPr>
+          <w:sz w:val="24"/>
+          <w:szCs w:val="24"/>
+        </w:rPr>
+      </w:pPr>
+      <w:r>
+        <w:rPr>
+          <w:sz w:val="24"/>
+          <w:szCs w:val="24"/>
+        </w:rPr>
+        <w:t xml:space="preserve">Assegna un nome ad ogni singola spedizione, e tramite la pagina principale può </w:t>
+      </w:r>
+      <w:r>
+        <w:rPr>
+          <w:sz w:val="24"/>
+          <w:szCs w:val="24"/>
+        </w:rPr>
+        <w:t>vedere</w:t>
+      </w:r>
+      <w:r>
+        <w:rPr>
+          <w:sz w:val="24"/>
+          <w:szCs w:val="24"/>
+        </w:rPr>
+        <w:t xml:space="preserve"> la lista dei suoi ordini</w:t>
+      </w:r>
+      <w:r>
+        <w:rPr>
+          <w:sz w:val="24"/>
+          <w:szCs w:val="24"/>
+        </w:rPr>
+        <w:t xml:space="preserve"> e controllare quali sono in consegna dalla preview, oppure cliccando su un ordine può vedere la lista dei movimenti che ha fatto l’ordine.</w:t>
+      </w:r>
+    </w:p>
+    <w:p>
+      <w:pPr>
+        <w:rPr>
+          <w:sz w:val="24"/>
+          <w:szCs w:val="24"/>
+        </w:rPr>
+      </w:pPr>
+      <w:r>
+        <w:rPr>
+          <w:sz w:val="24"/>
+          <w:szCs w:val="24"/>
+        </w:rPr>
+        <w:t xml:space="preserve">Una volta che l’ordine è stato </w:t>
+      </w:r>
+      <w:r>
+        <w:rPr>
+          <w:sz w:val="24"/>
+          <w:szCs w:val="24"/>
+        </w:rPr>
+        <w:t>consegnato</w:t>
+      </w:r>
+      <w:r>
+        <w:rPr>
+          <w:sz w:val="24"/>
+          <w:szCs w:val="24"/>
+        </w:rPr>
+        <w:t xml:space="preserve"> decide di archiviare l’ordine, oppure di eliminarlo.</w:t>
+      </w:r>
     </w:p>
     <w:p>
       <w:pPr>
@@ -563,238 +783,15 @@
           <w:szCs w:val="28"/>
         </w:rPr>
       </w:pPr>
-    </w:p>
-    <w:p>
-      <w:pPr>
+      <w:proofErr w:type="spellStart"/>
+      <w:r>
         <w:rPr>
           <w:b/>
           <w:bCs/>
           <w:sz w:val="28"/>
           <w:szCs w:val="28"/>
         </w:rPr>
-      </w:pPr>
-      <w:r>
-        <w:rPr>
-          <w:b/>
-          <w:bCs/>
-          <w:sz w:val="28"/>
-          <w:szCs w:val="28"/>
-        </w:rPr>
-        <w:lastRenderedPageBreak/>
-        <w:t>Scenario:</w:t>
-      </w:r>
-    </w:p>
-    <w:p>
-      <w:pPr>
-        <w:rPr>
-          <w:sz w:val="24"/>
-          <w:szCs w:val="24"/>
-        </w:rPr>
-      </w:pPr>
-      <w:r>
-        <w:rPr>
-          <w:sz w:val="24"/>
-          <w:szCs w:val="24"/>
-        </w:rPr>
-        <w:t xml:space="preserve">Un giorno in università John sente parlare di </w:t>
-      </w:r>
-      <w:proofErr w:type="spellStart"/>
-      <w:r>
-        <w:rPr>
-          <w:sz w:val="24"/>
-          <w:szCs w:val="24"/>
-        </w:rPr>
-        <w:t>un’app</w:t>
-      </w:r>
-      <w:proofErr w:type="spellEnd"/>
-      <w:r>
-        <w:rPr>
-          <w:sz w:val="24"/>
-          <w:szCs w:val="24"/>
-        </w:rPr>
-        <w:t xml:space="preserve"> per il tracciamento delle spedizioni, per cui dato che lui acquista molto spesso online decide di scaricarla e registrarsi.</w:t>
-      </w:r>
-    </w:p>
-    <w:p>
-      <w:pPr>
-        <w:rPr>
-          <w:sz w:val="24"/>
-          <w:szCs w:val="24"/>
-        </w:rPr>
-      </w:pPr>
-      <w:r>
-        <w:rPr>
-          <w:sz w:val="24"/>
-          <w:szCs w:val="24"/>
-        </w:rPr>
-        <w:t xml:space="preserve">Arriva il giorno del Black </w:t>
-      </w:r>
-      <w:proofErr w:type="spellStart"/>
-      <w:r>
-        <w:rPr>
-          <w:sz w:val="24"/>
-          <w:szCs w:val="24"/>
-        </w:rPr>
-        <w:t>Friday</w:t>
-      </w:r>
-      <w:proofErr w:type="spellEnd"/>
-      <w:r>
-        <w:rPr>
-          <w:sz w:val="24"/>
-          <w:szCs w:val="24"/>
-        </w:rPr>
-        <w:t xml:space="preserve"> e vengono trova molte offerte su prodotti a cui John è interessato. Queste offerte provengono da diversi siti di e-commerce, John decide di acquistare i prodotti.</w:t>
-      </w:r>
-    </w:p>
-    <w:p>
-      <w:pPr>
-        <w:rPr>
-          <w:sz w:val="24"/>
-          <w:szCs w:val="24"/>
-        </w:rPr>
-      </w:pPr>
-      <w:r>
-        <w:rPr>
-          <w:sz w:val="24"/>
-          <w:szCs w:val="24"/>
-        </w:rPr>
-        <w:t>Dopo qualche giorno,</w:t>
-      </w:r>
-      <w:r>
-        <w:rPr>
-          <w:sz w:val="24"/>
-          <w:szCs w:val="24"/>
-        </w:rPr>
-        <w:t xml:space="preserve"> riceve le e-mail con il codice di tracciamento di ogni prodotto ma non vuole andare a controllare ogni singolo sito per vedere lo stato della spedizione, così si ricorda di aver scaricato quell’app per il tracciamento delle spedizioni.</w:t>
-      </w:r>
-    </w:p>
-    <w:p>
-      <w:pPr>
-        <w:rPr>
-          <w:sz w:val="24"/>
-          <w:szCs w:val="24"/>
-        </w:rPr>
-      </w:pPr>
-      <w:r>
-        <w:rPr>
-          <w:sz w:val="24"/>
-          <w:szCs w:val="24"/>
-        </w:rPr>
-        <w:t>Decide di fare il login nell’applicazione dalla pagina principale e di aggiungere i codici di tracking di tutti gli ordini che ha effettuato.</w:t>
-      </w:r>
-    </w:p>
-    <w:p>
-      <w:pPr>
-        <w:rPr>
-          <w:sz w:val="24"/>
-          <w:szCs w:val="24"/>
-        </w:rPr>
-      </w:pPr>
-      <w:r>
-        <w:rPr>
-          <w:sz w:val="24"/>
-          <w:szCs w:val="24"/>
-        </w:rPr>
-        <w:t xml:space="preserve">Assegna un nome ad ogni singola spedizione, e tramite la pagina principale può </w:t>
-      </w:r>
-      <w:r>
-        <w:rPr>
-          <w:sz w:val="24"/>
-          <w:szCs w:val="24"/>
-        </w:rPr>
-        <w:t>vedere</w:t>
-      </w:r>
-      <w:r>
-        <w:rPr>
-          <w:sz w:val="24"/>
-          <w:szCs w:val="24"/>
-        </w:rPr>
-        <w:t xml:space="preserve"> la lista dei suoi ordini</w:t>
-      </w:r>
-      <w:r>
-        <w:rPr>
-          <w:sz w:val="24"/>
-          <w:szCs w:val="24"/>
-        </w:rPr>
-        <w:t xml:space="preserve"> e controllare quali sono in consegna dalla preview, oppure cliccando su un ordine può vedere la lista dei movimenti che ha fatto l’ordine.</w:t>
-      </w:r>
-    </w:p>
-    <w:p>
-      <w:pPr>
-        <w:rPr>
-          <w:sz w:val="24"/>
-          <w:szCs w:val="24"/>
-        </w:rPr>
-      </w:pPr>
-      <w:r>
-        <w:rPr>
-          <w:sz w:val="24"/>
-          <w:szCs w:val="24"/>
-        </w:rPr>
-        <w:t xml:space="preserve">Una volta che l’ordine è stato </w:t>
-      </w:r>
-      <w:r>
-        <w:rPr>
-          <w:sz w:val="24"/>
-          <w:szCs w:val="24"/>
-        </w:rPr>
-        <w:t>consegnato</w:t>
-      </w:r>
-      <w:r>
-        <w:rPr>
-          <w:sz w:val="24"/>
-          <w:szCs w:val="24"/>
-        </w:rPr>
-        <w:t xml:space="preserve"> decide di archiviare l’ordine, oppure di eliminarlo.</w:t>
-      </w:r>
-    </w:p>
-    <w:p>
-      <w:pPr>
-        <w:rPr>
-          <w:b/>
-          <w:bCs/>
-          <w:sz w:val="28"/>
-          <w:szCs w:val="28"/>
-        </w:rPr>
-      </w:pPr>
-      <w:r>
-        <w:rPr>
-          <w:b/>
-          <w:bCs/>
-          <w:sz w:val="28"/>
-          <w:szCs w:val="28"/>
-        </w:rPr>
-        <w:t xml:space="preserve">Data and </w:t>
-      </w:r>
-      <w:proofErr w:type="spellStart"/>
-      <w:r>
-        <w:rPr>
-          <w:b/>
-          <w:bCs/>
-          <w:sz w:val="28"/>
-          <w:szCs w:val="28"/>
-        </w:rPr>
-        <w:t>Funcional</w:t>
-      </w:r>
-      <w:proofErr w:type="spellEnd"/>
-      <w:r>
-        <w:rPr>
-          <w:b/>
-          <w:bCs/>
-          <w:sz w:val="28"/>
-          <w:szCs w:val="28"/>
-        </w:rPr>
-        <w:t xml:space="preserve"> </w:t>
-      </w:r>
-      <w:proofErr w:type="spellStart"/>
-      <w:r>
-        <w:rPr>
-          <w:b/>
-          <w:bCs/>
-          <w:sz w:val="28"/>
-          <w:szCs w:val="28"/>
-        </w:rPr>
-        <w:t>r</w:t>
+        <w:t>R</w:t>
       </w:r>
       <w:r>
         <w:rPr>
@@ -885,7 +882,21 @@
           <w:sz w:val="24"/>
           <w:szCs w:val="24"/>
         </w:rPr>
-        <w:t>All’apertura deve essere mostrata la pagina di registrazione e login, con email e password</w:t>
+        <w:t>All’apertura deve essere mostrata la pagina di registrazione e login, con e</w:t>
+      </w:r>
+      <w:r>
+        <w:rPr>
+          <w:sz w:val="24"/>
+          <w:szCs w:val="24"/>
+        </w:rPr>
+        <w:t>-</w:t>
+      </w:r>
+      <w:r>
+        <w:rPr>
+          <w:sz w:val="24"/>
+          <w:szCs w:val="24"/>
+        </w:rPr>
+        <w:t>mail e password</w:t>
       </w:r>
     </w:p>
     <w:p>
@@ -945,7 +956,7 @@
           <w:sz w:val="24"/>
           <w:szCs w:val="24"/>
         </w:rPr>
-        <w:t>Un tasto per poter visualizzare gli ordini archiviato</w:t>
+        <w:t>Poter assegnare un nome personalizzato alla spedizione</w:t>
       </w:r>
     </w:p>
     <w:p>
@@ -965,7 +976,14 @@
           <w:sz w:val="24"/>
           <w:szCs w:val="24"/>
         </w:rPr>
-        <w:t>Visualizzare i dettagli di una spedizione cliccando su di essa dalla lista</w:t>
+        <w:t>Un tasto per poter visualizzare gli ordini archiviat</w:t>
+      </w:r>
+      <w:r>
+        <w:rPr>
+          <w:sz w:val="24"/>
+          <w:szCs w:val="24"/>
+        </w:rPr>
+        <w:t>i</w:t>
       </w:r>
     </w:p>
     <w:p>
@@ -985,7 +1003,7 @@
           <w:sz w:val="24"/>
           <w:szCs w:val="24"/>
         </w:rPr>
-        <w:t>Poter modificare il nome di una spedizione</w:t>
+        <w:t>Visualizzare i dettagli di una spedizione cliccando su di essa dalla lista</w:t>
       </w:r>
     </w:p>
     <w:p>
@@ -1005,6 +1023,46 @@
           <w:sz w:val="24"/>
           <w:szCs w:val="24"/>
         </w:rPr>
+        <w:t>Poter modificare il nome di una spedizione</w:t>
+      </w:r>
+    </w:p>
+    <w:p>
+      <w:pPr>
+        <w:pStyle w:val="Paragrafoelenco"/>
+        <w:numPr>
+          <w:ilvl w:val="0"/>
+          <w:numId w:val="1"/>
+        </w:numPr>
+        <w:rPr>
+          <w:sz w:val="24"/>
+          <w:szCs w:val="24"/>
+        </w:rPr>
+      </w:pPr>
+      <w:r>
+        <w:rPr>
+          <w:sz w:val="24"/>
+          <w:szCs w:val="24"/>
+        </w:rPr>
+        <w:t>Deve poter tracciare diversi corrieri</w:t>
+      </w:r>
+    </w:p>
+    <w:p>
+      <w:pPr>
+        <w:pStyle w:val="Paragrafoelenco"/>
+        <w:numPr>
+          <w:ilvl w:val="0"/>
+          <w:numId w:val="1"/>
+        </w:numPr>
+        <w:rPr>
+          <w:sz w:val="24"/>
+          <w:szCs w:val="24"/>
+        </w:rPr>
+      </w:pPr>
+      <w:r>
+        <w:rPr>
+          <w:sz w:val="24"/>
+          <w:szCs w:val="24"/>
+        </w:rPr>
         <w:t>Un tasto per effettuare velocemente il logout da qualsiasi pagina ci troviamo</w:t>
       </w:r>
     </w:p>
@@ -1091,6 +1149,16 @@
           <w:szCs w:val="28"/>
         </w:rPr>
       </w:pPr>
+      <w:r>
+        <w:rPr>
+          <w:b/>
+          <w:bCs/>
+          <w:sz w:val="28"/>
+          <w:szCs w:val="28"/>
+        </w:rPr>
+        <w:lastRenderedPageBreak/>
+        <w:t>Tecnologie utilizzate</w:t>
+      </w:r>
     </w:p>
     <w:p>
       <w:pPr>
@@ -1105,7 +1173,6 @@
           <w:szCs w:val="24"/>
           <w:u w:val="single"/>
         </w:rPr>
-        <w:lastRenderedPageBreak/>
         <w:t>QUASAR</w:t>
       </w:r>
       <w:r>
@@ -1266,6 +1333,14 @@
         </w:rPr>
         <w:t>-Controller</w:t>
       </w:r>
+    </w:p>
+    <w:p>
+      <w:pPr>
+        <w:rPr>
+          <w:sz w:val="24"/>
+          <w:szCs w:val="24"/>
+        </w:rPr>
+      </w:pPr>
     </w:p>
     <w:p>
       <w:pPr>

</xml_diff>